<commit_message>
Implementacion de CD con Firebase y su configuracion en el workflow
</commit_message>
<xml_diff>
--- a/Informe/screen.docx
+++ b/Informe/screen.docx
@@ -4,6 +4,9 @@
   <w:body>
     <w:p>
       <w:r>
+        <w:rPr>
+          <w:noProof/>
+        </w:rPr>
         <w:drawing>
           <wp:inline distT="0" distB="0" distL="0" distR="0" wp14:anchorId="534EBA6E" wp14:editId="0E52FDC2">
             <wp:extent cx="5400040" cy="1021715"/>
@@ -41,6 +44,9 @@
         </w:drawing>
       </w:r>
       <w:r>
+        <w:rPr>
+          <w:noProof/>
+        </w:rPr>
         <w:drawing>
           <wp:inline distT="0" distB="0" distL="0" distR="0" wp14:anchorId="20DDAF41" wp14:editId="739917CB">
             <wp:extent cx="5400040" cy="974725"/>
@@ -78,6 +84,9 @@
         </w:drawing>
       </w:r>
       <w:r>
+        <w:rPr>
+          <w:noProof/>
+        </w:rPr>
         <w:drawing>
           <wp:inline distT="0" distB="0" distL="0" distR="0" wp14:anchorId="5332B604" wp14:editId="5B7D8740">
             <wp:extent cx="5400040" cy="877570"/>
@@ -118,6 +127,9 @@
     <w:p/>
     <w:p>
       <w:r>
+        <w:rPr>
+          <w:noProof/>
+        </w:rPr>
         <w:drawing>
           <wp:inline distT="0" distB="0" distL="0" distR="0" wp14:anchorId="15B0BBC9" wp14:editId="288D969A">
             <wp:extent cx="5400040" cy="3829685"/>
@@ -157,6 +169,9 @@
     </w:p>
     <w:p>
       <w:r>
+        <w:rPr>
+          <w:noProof/>
+        </w:rPr>
         <w:lastRenderedPageBreak/>
         <w:drawing>
           <wp:inline distT="0" distB="0" distL="0" distR="0" wp14:anchorId="7C4749B8" wp14:editId="72F6D52B">
@@ -197,6 +212,9 @@
     </w:p>
     <w:p>
       <w:r>
+        <w:rPr>
+          <w:noProof/>
+        </w:rPr>
         <w:drawing>
           <wp:inline distT="0" distB="0" distL="0" distR="0" wp14:anchorId="0DD9F21A" wp14:editId="08505EAD">
             <wp:extent cx="5400040" cy="1982470"/>
@@ -240,15 +258,57 @@
           <w:lang w:val="en-US"/>
         </w:rPr>
       </w:pPr>
+    </w:p>
+    <w:p>
+      <w:pPr>
+        <w:rPr>
+          <w:lang w:val="en-US"/>
+        </w:rPr>
+      </w:pPr>
+    </w:p>
+    <w:p>
+      <w:pPr>
+        <w:rPr>
+          <w:lang w:val="en-US"/>
+        </w:rPr>
+      </w:pPr>
+    </w:p>
+    <w:p>
+      <w:pPr>
+        <w:rPr>
+          <w:lang w:val="en-US"/>
+        </w:rPr>
+      </w:pPr>
+    </w:p>
+    <w:p>
+      <w:pPr>
+        <w:rPr>
+          <w:lang w:val="en-US"/>
+        </w:rPr>
+      </w:pPr>
+    </w:p>
+    <w:p>
+      <w:pPr>
+        <w:rPr>
+          <w:lang w:val="en-US"/>
+        </w:rPr>
+      </w:pPr>
+    </w:p>
+    <w:p>
+      <w:pPr>
+        <w:rPr>
+          <w:lang w:val="en-US"/>
+        </w:rPr>
+      </w:pPr>
       <w:r>
         <w:rPr>
           <w:lang w:val="en-US"/>
         </w:rPr>
         <w:drawing>
-          <wp:inline distT="0" distB="0" distL="0" distR="0" wp14:anchorId="29D63B19" wp14:editId="0AD0B98E">
-            <wp:extent cx="5400040" cy="1292860"/>
-            <wp:effectExtent l="0" t="0" r="0" b="2540"/>
-            <wp:docPr id="7" name="Imagen 7"/>
+          <wp:inline distT="0" distB="0" distL="0" distR="0" wp14:anchorId="73DB66AF" wp14:editId="0EFA3502">
+            <wp:extent cx="5400040" cy="1701165"/>
+            <wp:effectExtent l="0" t="0" r="0" b="0"/>
+            <wp:docPr id="13" name="Imagen 13"/>
             <wp:cNvGraphicFramePr>
               <a:graphicFrameLocks xmlns:a="http://schemas.openxmlformats.org/drawingml/2006/main" noChangeAspect="1"/>
             </wp:cNvGraphicFramePr>
@@ -268,7 +328,7 @@
                   <pic:spPr>
                     <a:xfrm>
                       <a:off x="0" y="0"/>
-                      <a:ext cx="5400040" cy="1292860"/>
+                      <a:ext cx="5400040" cy="1701165"/>
                     </a:xfrm>
                     <a:prstGeom prst="rect">
                       <a:avLst/>
@@ -280,6 +340,278 @@
           </wp:inline>
         </w:drawing>
       </w:r>
+    </w:p>
+    <w:p>
+      <w:pPr>
+        <w:rPr>
+          <w:lang w:val="en-US"/>
+        </w:rPr>
+      </w:pPr>
+    </w:p>
+    <w:p>
+      <w:pPr>
+        <w:rPr>
+          <w:lang w:val="en-US"/>
+        </w:rPr>
+      </w:pPr>
+      <w:r>
+        <w:rPr>
+          <w:lang w:val="en-US"/>
+        </w:rPr>
+        <w:lastRenderedPageBreak/>
+        <w:drawing>
+          <wp:inline distT="0" distB="0" distL="0" distR="0" wp14:anchorId="12C9A178" wp14:editId="2F406A59">
+            <wp:extent cx="5400040" cy="1551305"/>
+            <wp:effectExtent l="0" t="0" r="0" b="0"/>
+            <wp:docPr id="14" name="Imagen 14"/>
+            <wp:cNvGraphicFramePr>
+              <a:graphicFrameLocks xmlns:a="http://schemas.openxmlformats.org/drawingml/2006/main" noChangeAspect="1"/>
+            </wp:cNvGraphicFramePr>
+            <a:graphic xmlns:a="http://schemas.openxmlformats.org/drawingml/2006/main">
+              <a:graphicData uri="http://schemas.openxmlformats.org/drawingml/2006/picture">
+                <pic:pic xmlns:pic="http://schemas.openxmlformats.org/drawingml/2006/picture">
+                  <pic:nvPicPr>
+                    <pic:cNvPr id="1" name=""/>
+                    <pic:cNvPicPr/>
+                  </pic:nvPicPr>
+                  <pic:blipFill>
+                    <a:blip r:embed="rId11"/>
+                    <a:stretch>
+                      <a:fillRect/>
+                    </a:stretch>
+                  </pic:blipFill>
+                  <pic:spPr>
+                    <a:xfrm>
+                      <a:off x="0" y="0"/>
+                      <a:ext cx="5400040" cy="1551305"/>
+                    </a:xfrm>
+                    <a:prstGeom prst="rect">
+                      <a:avLst/>
+                    </a:prstGeom>
+                  </pic:spPr>
+                </pic:pic>
+              </a:graphicData>
+            </a:graphic>
+          </wp:inline>
+        </w:drawing>
+      </w:r>
+    </w:p>
+    <w:p>
+      <w:pPr>
+        <w:rPr>
+          <w:lang w:val="en-US"/>
+        </w:rPr>
+      </w:pPr>
+    </w:p>
+    <w:p>
+      <w:pPr>
+        <w:rPr>
+          <w:lang w:val="en-US"/>
+        </w:rPr>
+      </w:pPr>
+      <w:r>
+        <w:rPr>
+          <w:lang w:val="en-US"/>
+        </w:rPr>
+        <w:drawing>
+          <wp:inline distT="0" distB="0" distL="0" distR="0" wp14:anchorId="5A3737E6" wp14:editId="0267CAEC">
+            <wp:extent cx="5400040" cy="1793240"/>
+            <wp:effectExtent l="0" t="0" r="0" b="0"/>
+            <wp:docPr id="15" name="Imagen 15"/>
+            <wp:cNvGraphicFramePr>
+              <a:graphicFrameLocks xmlns:a="http://schemas.openxmlformats.org/drawingml/2006/main" noChangeAspect="1"/>
+            </wp:cNvGraphicFramePr>
+            <a:graphic xmlns:a="http://schemas.openxmlformats.org/drawingml/2006/main">
+              <a:graphicData uri="http://schemas.openxmlformats.org/drawingml/2006/picture">
+                <pic:pic xmlns:pic="http://schemas.openxmlformats.org/drawingml/2006/picture">
+                  <pic:nvPicPr>
+                    <pic:cNvPr id="1" name=""/>
+                    <pic:cNvPicPr/>
+                  </pic:nvPicPr>
+                  <pic:blipFill>
+                    <a:blip r:embed="rId12"/>
+                    <a:stretch>
+                      <a:fillRect/>
+                    </a:stretch>
+                  </pic:blipFill>
+                  <pic:spPr>
+                    <a:xfrm>
+                      <a:off x="0" y="0"/>
+                      <a:ext cx="5400040" cy="1793240"/>
+                    </a:xfrm>
+                    <a:prstGeom prst="rect">
+                      <a:avLst/>
+                    </a:prstGeom>
+                  </pic:spPr>
+                </pic:pic>
+              </a:graphicData>
+            </a:graphic>
+          </wp:inline>
+        </w:drawing>
+      </w:r>
+    </w:p>
+    <w:p>
+      <w:pPr>
+        <w:rPr>
+          <w:lang w:val="en-US"/>
+        </w:rPr>
+      </w:pPr>
+      <w:r>
+        <w:rPr>
+          <w:lang w:val="en-US"/>
+        </w:rPr>
+        <w:drawing>
+          <wp:inline distT="0" distB="0" distL="0" distR="0" wp14:anchorId="6D824CE1" wp14:editId="6C2C6DB3">
+            <wp:extent cx="5400040" cy="2513965"/>
+            <wp:effectExtent l="0" t="0" r="0" b="635"/>
+            <wp:docPr id="16" name="Imagen 16"/>
+            <wp:cNvGraphicFramePr>
+              <a:graphicFrameLocks xmlns:a="http://schemas.openxmlformats.org/drawingml/2006/main" noChangeAspect="1"/>
+            </wp:cNvGraphicFramePr>
+            <a:graphic xmlns:a="http://schemas.openxmlformats.org/drawingml/2006/main">
+              <a:graphicData uri="http://schemas.openxmlformats.org/drawingml/2006/picture">
+                <pic:pic xmlns:pic="http://schemas.openxmlformats.org/drawingml/2006/picture">
+                  <pic:nvPicPr>
+                    <pic:cNvPr id="1" name=""/>
+                    <pic:cNvPicPr/>
+                  </pic:nvPicPr>
+                  <pic:blipFill>
+                    <a:blip r:embed="rId13"/>
+                    <a:stretch>
+                      <a:fillRect/>
+                    </a:stretch>
+                  </pic:blipFill>
+                  <pic:spPr>
+                    <a:xfrm>
+                      <a:off x="0" y="0"/>
+                      <a:ext cx="5400040" cy="2513965"/>
+                    </a:xfrm>
+                    <a:prstGeom prst="rect">
+                      <a:avLst/>
+                    </a:prstGeom>
+                  </pic:spPr>
+                </pic:pic>
+              </a:graphicData>
+            </a:graphic>
+          </wp:inline>
+        </w:drawing>
+      </w:r>
+    </w:p>
+    <w:p>
+      <w:pPr>
+        <w:rPr>
+          <w:lang w:val="en-US"/>
+        </w:rPr>
+      </w:pPr>
+    </w:p>
+    <w:p/>
+    <w:p>
+      <w:r>
+        <w:drawing>
+          <wp:inline distT="0" distB="0" distL="0" distR="0" wp14:anchorId="6BCF449E" wp14:editId="79C568F8">
+            <wp:extent cx="5400040" cy="1687195"/>
+            <wp:effectExtent l="0" t="0" r="0" b="8255"/>
+            <wp:docPr id="18" name="Imagen 18"/>
+            <wp:cNvGraphicFramePr>
+              <a:graphicFrameLocks xmlns:a="http://schemas.openxmlformats.org/drawingml/2006/main" noChangeAspect="1"/>
+            </wp:cNvGraphicFramePr>
+            <a:graphic xmlns:a="http://schemas.openxmlformats.org/drawingml/2006/main">
+              <a:graphicData uri="http://schemas.openxmlformats.org/drawingml/2006/picture">
+                <pic:pic xmlns:pic="http://schemas.openxmlformats.org/drawingml/2006/picture">
+                  <pic:nvPicPr>
+                    <pic:cNvPr id="1" name=""/>
+                    <pic:cNvPicPr/>
+                  </pic:nvPicPr>
+                  <pic:blipFill>
+                    <a:blip r:embed="rId14"/>
+                    <a:stretch>
+                      <a:fillRect/>
+                    </a:stretch>
+                  </pic:blipFill>
+                  <pic:spPr>
+                    <a:xfrm>
+                      <a:off x="0" y="0"/>
+                      <a:ext cx="5400040" cy="1687195"/>
+                    </a:xfrm>
+                    <a:prstGeom prst="rect">
+                      <a:avLst/>
+                    </a:prstGeom>
+                  </pic:spPr>
+                </pic:pic>
+              </a:graphicData>
+            </a:graphic>
+          </wp:inline>
+        </w:drawing>
+      </w:r>
+    </w:p>
+    <w:p>
+      <w:pPr>
+        <w:rPr>
+          <w:lang w:val="en-US"/>
+        </w:rPr>
+      </w:pPr>
+      <w:r>
+        <w:rPr>
+          <w:lang w:val="en-US"/>
+        </w:rPr>
+        <w:lastRenderedPageBreak/>
+        <w:drawing>
+          <wp:inline distT="0" distB="0" distL="0" distR="0" wp14:anchorId="376F7717" wp14:editId="06389436">
+            <wp:extent cx="5400040" cy="2422525"/>
+            <wp:effectExtent l="0" t="0" r="0" b="0"/>
+            <wp:docPr id="19" name="Imagen 19"/>
+            <wp:cNvGraphicFramePr>
+              <a:graphicFrameLocks xmlns:a="http://schemas.openxmlformats.org/drawingml/2006/main" noChangeAspect="1"/>
+            </wp:cNvGraphicFramePr>
+            <a:graphic xmlns:a="http://schemas.openxmlformats.org/drawingml/2006/main">
+              <a:graphicData uri="http://schemas.openxmlformats.org/drawingml/2006/picture">
+                <pic:pic xmlns:pic="http://schemas.openxmlformats.org/drawingml/2006/picture">
+                  <pic:nvPicPr>
+                    <pic:cNvPr id="1" name=""/>
+                    <pic:cNvPicPr/>
+                  </pic:nvPicPr>
+                  <pic:blipFill>
+                    <a:blip r:embed="rId15"/>
+                    <a:stretch>
+                      <a:fillRect/>
+                    </a:stretch>
+                  </pic:blipFill>
+                  <pic:spPr>
+                    <a:xfrm>
+                      <a:off x="0" y="0"/>
+                      <a:ext cx="5400040" cy="2422525"/>
+                    </a:xfrm>
+                    <a:prstGeom prst="rect">
+                      <a:avLst/>
+                    </a:prstGeom>
+                  </pic:spPr>
+                </pic:pic>
+              </a:graphicData>
+            </a:graphic>
+          </wp:inline>
+        </w:drawing>
+      </w:r>
+    </w:p>
+    <w:p>
+      <w:pPr>
+        <w:rPr>
+          <w:lang w:val="en-US"/>
+        </w:rPr>
+      </w:pPr>
+    </w:p>
+    <w:p>
+      <w:pPr>
+        <w:rPr>
+          <w:lang w:val="en-US"/>
+        </w:rPr>
+      </w:pPr>
+    </w:p>
+    <w:p>
+      <w:pPr>
+        <w:rPr>
+          <w:lang w:val="en-US"/>
+        </w:rPr>
+      </w:pPr>
     </w:p>
     <w:p>
       <w:pPr>

</xml_diff>